<commit_message>
Added consoler with methods getLine and TextWithBrackets update schema
</commit_message>
<xml_diff>
--- a/schema.docx
+++ b/schema.docx
@@ -3,6 +3,82 @@
 <w:document xmlns:wpc="http://schemas.microsoft.com/office/word/2010/wordprocessingCanvas" xmlns:cx="http://schemas.microsoft.com/office/drawing/2014/chartex" xmlns:cx1="http://schemas.microsoft.com/office/drawing/2015/9/8/chartex" xmlns:cx2="http://schemas.microsoft.com/office/drawing/2015/10/21/chartex" xmlns:cx3="http://schemas.microsoft.com/office/drawing/2016/5/9/chartex" xmlns:cx4="http://schemas.microsoft.com/office/drawing/2016/5/10/chartex" xmlns:cx5="http://schemas.microsoft.com/office/drawing/2016/5/11/chartex" xmlns:cx6="http://schemas.microsoft.com/office/drawing/2016/5/12/chartex" xmlns:cx7="http://schemas.microsoft.com/office/drawing/2016/5/13/chartex" xmlns:cx8="http://schemas.microsoft.com/office/drawing/2016/5/14/chartex" xmlns:mc="http://schemas.openxmlformats.org/markup-compatibility/2006" xmlns:aink="http://schemas.microsoft.com/office/drawing/2016/ink" xmlns:am3d="http://schemas.microsoft.com/office/drawing/2017/model3d" xmlns:o="urn:schemas-microsoft-com:office:office" xmlns:r="http://schemas.openxmlformats.org/officeDocument/2006/relationships" xmlns:m="http://schemas.openxmlformats.org/officeDocument/2006/math" xmlns:v="urn:schemas-microsoft-com:vml" xmlns:wp14="http://schemas.microsoft.com/office/word/2010/wordprocessingDrawing" xmlns:wp="http://schemas.openxmlformats.org/drawingml/2006/wordprocessingDrawing" xmlns:w10="urn:schemas-microsoft-com:office:word" xmlns:w="http://schemas.openxmlformats.org/wordprocessingml/2006/main" xmlns:w14="http://schemas.microsoft.com/office/word/2010/wordml" xmlns:w15="http://schemas.microsoft.com/office/word/2012/wordml" xmlns:w16cex="http://schemas.microsoft.com/office/word/2018/wordml/cex" xmlns:w16cid="http://schemas.microsoft.com/office/word/2016/wordml/cid" xmlns:w16="http://schemas.microsoft.com/office/word/2018/wordml" xmlns:w16se="http://schemas.microsoft.com/office/word/2015/wordml/symex" xmlns:wpg="http://schemas.microsoft.com/office/word/2010/wordprocessingGroup" xmlns:wpi="http://schemas.microsoft.com/office/word/2010/wordprocessingInk" xmlns:wne="http://schemas.microsoft.com/office/word/2006/wordml" xmlns:wps="http://schemas.microsoft.com/office/word/2010/wordprocessingShape" mc:Ignorable="w14 w15 w16se w16cid w16 w16cex wp14">
   <w:body>
     <w:p>
+      <w:r>
+        <w:rPr>
+          <w:noProof/>
+        </w:rPr>
+        <mc:AlternateContent>
+          <mc:Choice Requires="wps">
+            <w:drawing>
+              <wp:anchor distT="0" distB="0" distL="114300" distR="114300" simplePos="0" relativeHeight="251677696" behindDoc="0" locked="0" layoutInCell="1" allowOverlap="1" wp14:anchorId="56A4FE0E" wp14:editId="7CA908FE">
+                <wp:simplePos x="0" y="0"/>
+                <wp:positionH relativeFrom="column">
+                  <wp:posOffset>984885</wp:posOffset>
+                </wp:positionH>
+                <wp:positionV relativeFrom="paragraph">
+                  <wp:posOffset>998220</wp:posOffset>
+                </wp:positionV>
+                <wp:extent cx="518160" cy="304800"/>
+                <wp:effectExtent l="38100" t="38100" r="15240" b="19050"/>
+                <wp:wrapNone/>
+                <wp:docPr id="20" name="Прямая со стрелкой 20"/>
+                <wp:cNvGraphicFramePr/>
+                <a:graphic xmlns:a="http://schemas.openxmlformats.org/drawingml/2006/main">
+                  <a:graphicData uri="http://schemas.microsoft.com/office/word/2010/wordprocessingShape">
+                    <wps:wsp>
+                      <wps:cNvCnPr/>
+                      <wps:spPr>
+                        <a:xfrm flipH="1" flipV="1">
+                          <a:off x="0" y="0"/>
+                          <a:ext cx="518160" cy="304800"/>
+                        </a:xfrm>
+                        <a:prstGeom prst="straightConnector1">
+                          <a:avLst/>
+                        </a:prstGeom>
+                        <a:ln>
+                          <a:tailEnd type="triangle"/>
+                        </a:ln>
+                      </wps:spPr>
+                      <wps:style>
+                        <a:lnRef idx="1">
+                          <a:schemeClr val="accent1"/>
+                        </a:lnRef>
+                        <a:fillRef idx="0">
+                          <a:schemeClr val="accent1"/>
+                        </a:fillRef>
+                        <a:effectRef idx="0">
+                          <a:schemeClr val="accent1"/>
+                        </a:effectRef>
+                        <a:fontRef idx="minor">
+                          <a:schemeClr val="tx1"/>
+                        </a:fontRef>
+                      </wps:style>
+                      <wps:bodyPr/>
+                    </wps:wsp>
+                  </a:graphicData>
+                </a:graphic>
+                <wp14:sizeRelH relativeFrom="margin">
+                  <wp14:pctWidth>0</wp14:pctWidth>
+                </wp14:sizeRelH>
+                <wp14:sizeRelV relativeFrom="margin">
+                  <wp14:pctHeight>0</wp14:pctHeight>
+                </wp14:sizeRelV>
+              </wp:anchor>
+            </w:drawing>
+          </mc:Choice>
+          <mc:Fallback>
+            <w:pict>
+              <v:shapetype w14:anchorId="48505BC8" id="_x0000_t32" coordsize="21600,21600" o:spt="32" o:oned="t" path="m,l21600,21600e" filled="f">
+                <v:path arrowok="t" fillok="f" o:connecttype="none"/>
+                <o:lock v:ext="edit" shapetype="t"/>
+              </v:shapetype>
+              <v:shape id="Прямая со стрелкой 20" o:spid="_x0000_s1026" type="#_x0000_t32" style="position:absolute;margin-left:77.55pt;margin-top:78.6pt;width:40.8pt;height:24pt;flip:x y;z-index:251677696;visibility:visible;mso-wrap-style:square;mso-width-percent:0;mso-height-percent:0;mso-wrap-distance-left:9pt;mso-wrap-distance-top:0;mso-wrap-distance-right:9pt;mso-wrap-distance-bottom:0;mso-position-horizontal:absolute;mso-position-horizontal-relative:text;mso-position-vertical:absolute;mso-position-vertical-relative:text;mso-width-percent:0;mso-height-percent:0;mso-width-relative:margin;mso-height-relative:margin" o:gfxdata="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" strokecolor="#4472c4 [3204]" strokeweight=".5pt">
+                <v:stroke endarrow="block" joinstyle="miter"/>
+              </v:shape>
+            </w:pict>
+          </mc:Fallback>
+        </mc:AlternateContent>
+      </w:r>
       <w:r>
         <w:rPr>
           <w:noProof/>
@@ -62,11 +138,7 @@
           </mc:Choice>
           <mc:Fallback>
             <w:pict>
-              <v:shapetype w14:anchorId="6F11196C" id="_x0000_t32" coordsize="21600,21600" o:spt="32" o:oned="t" path="m,l21600,21600e" filled="f">
-                <v:path arrowok="t" fillok="f" o:connecttype="none"/>
-                <o:lock v:ext="edit" shapetype="t"/>
-              </v:shapetype>
-              <v:shape id="Прямая со стрелкой 27" o:spid="_x0000_s1026" type="#_x0000_t32" style="position:absolute;margin-left:218.85pt;margin-top:31.2pt;width:66.3pt;height:87pt;flip:x y;z-index:251683840;visibility:visible;mso-wrap-style:square;mso-wrap-distance-left:9pt;mso-wrap-distance-top:0;mso-wrap-distance-right:9pt;mso-wrap-distance-bottom:0;mso-position-horizontal:absolute;mso-position-horizontal-relative:text;mso-position-vertical:absolute;mso-position-vertical-relative:text" o:gfxdata="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" strokecolor="#4472c4 [3204]" strokeweight=".5pt">
+              <v:shape w14:anchorId="6193631C" id="Прямая со стрелкой 27" o:spid="_x0000_s1026" type="#_x0000_t32" style="position:absolute;margin-left:218.85pt;margin-top:31.2pt;width:66.3pt;height:87pt;flip:x y;z-index:251683840;visibility:visible;mso-wrap-style:square;mso-wrap-distance-left:9pt;mso-wrap-distance-top:0;mso-wrap-distance-right:9pt;mso-wrap-distance-bottom:0;mso-position-horizontal:absolute;mso-position-horizontal-relative:text;mso-position-vertical:absolute;mso-position-vertical-relative:text" o:gfxdata="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" strokecolor="#4472c4 [3204]" strokeweight=".5pt">
                 <v:stroke endarrow="block" joinstyle="miter"/>
               </v:shape>
             </w:pict>
@@ -132,7 +204,7 @@
           </mc:Choice>
           <mc:Fallback>
             <w:pict>
-              <v:shape w14:anchorId="19475256" id="Прямая со стрелкой 26" o:spid="_x0000_s1026" type="#_x0000_t32" style="position:absolute;margin-left:218.85pt;margin-top:39.3pt;width:64.5pt;height:79.5pt;flip:x y;z-index:251682816;visibility:visible;mso-wrap-style:square;mso-wrap-distance-left:9pt;mso-wrap-distance-top:0;mso-wrap-distance-right:9pt;mso-wrap-distance-bottom:0;mso-position-horizontal:absolute;mso-position-horizontal-relative:text;mso-position-vertical:absolute;mso-position-vertical-relative:text" o:gfxdata="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" strokecolor="#4472c4 [3204]" strokeweight=".5pt">
+              <v:shape w14:anchorId="27BDF50B" id="Прямая со стрелкой 26" o:spid="_x0000_s1026" type="#_x0000_t32" style="position:absolute;margin-left:218.85pt;margin-top:39.3pt;width:64.5pt;height:79.5pt;flip:x y;z-index:251682816;visibility:visible;mso-wrap-style:square;mso-wrap-distance-left:9pt;mso-wrap-distance-top:0;mso-wrap-distance-right:9pt;mso-wrap-distance-bottom:0;mso-position-horizontal:absolute;mso-position-horizontal-relative:text;mso-position-vertical:absolute;mso-position-vertical-relative:text" o:gfxdata="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" strokecolor="#4472c4 [3204]" strokeweight=".5pt">
                 <v:stroke endarrow="block" joinstyle="miter"/>
               </v:shape>
             </w:pict>
@@ -198,7 +270,7 @@
           </mc:Choice>
           <mc:Fallback>
             <w:pict>
-              <v:shape w14:anchorId="4C3BCA34" id="Прямая со стрелкой 25" o:spid="_x0000_s1026" type="#_x0000_t32" style="position:absolute;margin-left:216.75pt;margin-top:51.6pt;width:66pt;height:67.2pt;flip:x y;z-index:251681792;visibility:visible;mso-wrap-style:square;mso-wrap-distance-left:9pt;mso-wrap-distance-top:0;mso-wrap-distance-right:9pt;mso-wrap-distance-bottom:0;mso-position-horizontal:absolute;mso-position-horizontal-relative:text;mso-position-vertical:absolute;mso-position-vertical-relative:text" o:gfxdata="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" strokecolor="#4472c4 [3204]" strokeweight=".5pt">
+              <v:shape w14:anchorId="745F6FFA" id="Прямая со стрелкой 25" o:spid="_x0000_s1026" type="#_x0000_t32" style="position:absolute;margin-left:216.75pt;margin-top:51.6pt;width:66pt;height:67.2pt;flip:x y;z-index:251681792;visibility:visible;mso-wrap-style:square;mso-wrap-distance-left:9pt;mso-wrap-distance-top:0;mso-wrap-distance-right:9pt;mso-wrap-distance-bottom:0;mso-position-horizontal:absolute;mso-position-horizontal-relative:text;mso-position-vertical:absolute;mso-position-vertical-relative:text" o:gfxdata="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" strokecolor="#4472c4 [3204]" strokeweight=".5pt">
                 <v:stroke endarrow="block" joinstyle="miter"/>
               </v:shape>
             </w:pict>
@@ -212,7 +284,7 @@
         <mc:AlternateContent>
           <mc:Choice Requires="wps">
             <w:drawing>
-              <wp:anchor distT="0" distB="0" distL="114300" distR="114300" simplePos="0" relativeHeight="251676672" behindDoc="0" locked="0" layoutInCell="1" allowOverlap="1" wp14:anchorId="7BB0239F" wp14:editId="2530A17C">
+              <wp:anchor distT="0" distB="0" distL="114300" distR="114300" simplePos="0" relativeHeight="251676672" behindDoc="0" locked="0" layoutInCell="1" allowOverlap="1" wp14:anchorId="7BB0239F" wp14:editId="0CFEC1B4">
                 <wp:simplePos x="0" y="0"/>
                 <wp:positionH relativeFrom="column">
                   <wp:posOffset>1327785</wp:posOffset>
@@ -270,79 +342,7 @@
           </mc:Choice>
           <mc:Fallback>
             <w:pict>
-              <v:shape w14:anchorId="3D67890C" id="Прямая со стрелкой 19" o:spid="_x0000_s1026" type="#_x0000_t32" style="position:absolute;margin-left:104.55pt;margin-top:49.5pt;width:180.3pt;height:69.9pt;z-index:251676672;visibility:visible;mso-wrap-style:square;mso-width-percent:0;mso-height-percent:0;mso-wrap-distance-left:9pt;mso-wrap-distance-top:0;mso-wrap-distance-right:9pt;mso-wrap-distance-bottom:0;mso-position-horizontal:absolute;mso-position-horizontal-relative:text;mso-position-vertical:absolute;mso-position-vertical-relative:text;mso-width-percent:0;mso-height-percent:0;mso-width-relative:margin;mso-height-relative:margin" o:gfxdata="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" strokecolor="#4472c4 [3204]" strokeweight=".5pt">
-                <v:stroke endarrow="block" joinstyle="miter"/>
-              </v:shape>
-            </w:pict>
-          </mc:Fallback>
-        </mc:AlternateContent>
-      </w:r>
-      <w:r>
-        <w:rPr>
-          <w:noProof/>
-        </w:rPr>
-        <mc:AlternateContent>
-          <mc:Choice Requires="wps">
-            <w:drawing>
-              <wp:anchor distT="0" distB="0" distL="114300" distR="114300" simplePos="0" relativeHeight="251677696" behindDoc="0" locked="0" layoutInCell="1" allowOverlap="1" wp14:anchorId="56A4FE0E" wp14:editId="34E1FE4C">
-                <wp:simplePos x="0" y="0"/>
-                <wp:positionH relativeFrom="column">
-                  <wp:posOffset>1887855</wp:posOffset>
-                </wp:positionH>
-                <wp:positionV relativeFrom="paragraph">
-                  <wp:posOffset>1543050</wp:posOffset>
-                </wp:positionV>
-                <wp:extent cx="1268730" cy="95250"/>
-                <wp:effectExtent l="0" t="57150" r="26670" b="19050"/>
-                <wp:wrapNone/>
-                <wp:docPr id="20" name="Прямая со стрелкой 20"/>
-                <wp:cNvGraphicFramePr/>
-                <a:graphic xmlns:a="http://schemas.openxmlformats.org/drawingml/2006/main">
-                  <a:graphicData uri="http://schemas.microsoft.com/office/word/2010/wordprocessingShape">
-                    <wps:wsp>
-                      <wps:cNvCnPr/>
-                      <wps:spPr>
-                        <a:xfrm flipV="1">
-                          <a:off x="0" y="0"/>
-                          <a:ext cx="1268730" cy="95250"/>
-                        </a:xfrm>
-                        <a:prstGeom prst="straightConnector1">
-                          <a:avLst/>
-                        </a:prstGeom>
-                        <a:ln>
-                          <a:tailEnd type="triangle"/>
-                        </a:ln>
-                      </wps:spPr>
-                      <wps:style>
-                        <a:lnRef idx="1">
-                          <a:schemeClr val="accent1"/>
-                        </a:lnRef>
-                        <a:fillRef idx="0">
-                          <a:schemeClr val="accent1"/>
-                        </a:fillRef>
-                        <a:effectRef idx="0">
-                          <a:schemeClr val="accent1"/>
-                        </a:effectRef>
-                        <a:fontRef idx="minor">
-                          <a:schemeClr val="tx1"/>
-                        </a:fontRef>
-                      </wps:style>
-                      <wps:bodyPr/>
-                    </wps:wsp>
-                  </a:graphicData>
-                </a:graphic>
-                <wp14:sizeRelH relativeFrom="margin">
-                  <wp14:pctWidth>0</wp14:pctWidth>
-                </wp14:sizeRelH>
-                <wp14:sizeRelV relativeFrom="margin">
-                  <wp14:pctHeight>0</wp14:pctHeight>
-                </wp14:sizeRelV>
-              </wp:anchor>
-            </w:drawing>
-          </mc:Choice>
-          <mc:Fallback>
-            <w:pict>
-              <v:shape w14:anchorId="7D078C17" id="Прямая со стрелкой 20" o:spid="_x0000_s1026" type="#_x0000_t32" style="position:absolute;margin-left:148.65pt;margin-top:121.5pt;width:99.9pt;height:7.5pt;flip:y;z-index:251677696;visibility:visible;mso-wrap-style:square;mso-width-percent:0;mso-height-percent:0;mso-wrap-distance-left:9pt;mso-wrap-distance-top:0;mso-wrap-distance-right:9pt;mso-wrap-distance-bottom:0;mso-position-horizontal:absolute;mso-position-horizontal-relative:text;mso-position-vertical:absolute;mso-position-vertical-relative:text;mso-width-percent:0;mso-height-percent:0;mso-width-relative:margin;mso-height-relative:margin" o:gfxdata="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" strokecolor="#4472c4 [3204]" strokeweight=".5pt">
+              <v:shape w14:anchorId="765812C8" id="Прямая со стрелкой 19" o:spid="_x0000_s1026" type="#_x0000_t32" style="position:absolute;margin-left:104.55pt;margin-top:49.5pt;width:180.3pt;height:69.9pt;z-index:251676672;visibility:visible;mso-wrap-style:square;mso-width-percent:0;mso-height-percent:0;mso-wrap-distance-left:9pt;mso-wrap-distance-top:0;mso-wrap-distance-right:9pt;mso-wrap-distance-bottom:0;mso-position-horizontal:absolute;mso-position-horizontal-relative:text;mso-position-vertical:absolute;mso-position-vertical-relative:text;mso-width-percent:0;mso-height-percent:0;mso-width-relative:margin;mso-height-relative:margin" o:gfxdata="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" strokecolor="#4472c4 [3204]" strokeweight=".5pt">
                 <v:stroke endarrow="block" joinstyle="miter"/>
               </v:shape>
             </w:pict>
@@ -408,7 +408,7 @@
           </mc:Choice>
           <mc:Fallback>
             <w:pict>
-              <v:shape w14:anchorId="571F6228" id="Прямая со стрелкой 23" o:spid="_x0000_s1026" type="#_x0000_t32" style="position:absolute;margin-left:216.15pt;margin-top:63.6pt;width:138.3pt;height:73.5pt;flip:x y;z-index:251680768;visibility:visible;mso-wrap-style:square;mso-wrap-distance-left:9pt;mso-wrap-distance-top:0;mso-wrap-distance-right:9pt;mso-wrap-distance-bottom:0;mso-position-horizontal:absolute;mso-position-horizontal-relative:text;mso-position-vertical:absolute;mso-position-vertical-relative:text" o:gfxdata="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" strokecolor="#4472c4 [3204]" strokeweight=".5pt">
+              <v:shape w14:anchorId="791E4204" id="Прямая со стрелкой 23" o:spid="_x0000_s1026" type="#_x0000_t32" style="position:absolute;margin-left:216.15pt;margin-top:63.6pt;width:138.3pt;height:73.5pt;flip:x y;z-index:251680768;visibility:visible;mso-wrap-style:square;mso-wrap-distance-left:9pt;mso-wrap-distance-top:0;mso-wrap-distance-right:9pt;mso-wrap-distance-bottom:0;mso-position-horizontal:absolute;mso-position-horizontal-relative:text;mso-position-vertical:absolute;mso-position-vertical-relative:text" o:gfxdata="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" strokecolor="#4472c4 [3204]" strokeweight=".5pt">
                 <v:stroke endarrow="block" joinstyle="miter"/>
               </v:shape>
             </w:pict>
@@ -474,7 +474,7 @@
           </mc:Choice>
           <mc:Fallback>
             <w:pict>
-              <v:shape w14:anchorId="00C60E44" id="Прямая со стрелкой 22" o:spid="_x0000_s1026" type="#_x0000_t32" style="position:absolute;margin-left:357.75pt;margin-top:99.3pt;width:38.7pt;height:39pt;flip:x;z-index:251679744;visibility:visible;mso-wrap-style:square;mso-wrap-distance-left:9pt;mso-wrap-distance-top:0;mso-wrap-distance-right:9pt;mso-wrap-distance-bottom:0;mso-position-horizontal:absolute;mso-position-horizontal-relative:text;mso-position-vertical:absolute;mso-position-vertical-relative:text" o:gfxdata="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" strokecolor="#4472c4 [3204]" strokeweight=".5pt">
+              <v:shape w14:anchorId="48A57E7B" id="Прямая со стрелкой 22" o:spid="_x0000_s1026" type="#_x0000_t32" style="position:absolute;margin-left:357.75pt;margin-top:99.3pt;width:38.7pt;height:39pt;flip:x;z-index:251679744;visibility:visible;mso-wrap-style:square;mso-wrap-distance-left:9pt;mso-wrap-distance-top:0;mso-wrap-distance-right:9pt;mso-wrap-distance-bottom:0;mso-position-horizontal:absolute;mso-position-horizontal-relative:text;mso-position-vertical:absolute;mso-position-vertical-relative:text" o:gfxdata="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" strokecolor="#4472c4 [3204]" strokeweight=".5pt">
                 <v:stroke endarrow="block" joinstyle="miter"/>
               </v:shape>
             </w:pict>
@@ -654,7 +654,7 @@
           </mc:Choice>
           <mc:Fallback>
             <w:pict>
-              <v:shape w14:anchorId="3BBB5C7B" id="Прямая со стрелкой 12" o:spid="_x0000_s1026" type="#_x0000_t32" style="position:absolute;margin-left:215.85pt;margin-top:93.3pt;width:37.2pt;height:27.6pt;flip:x y;z-index:251669504;visibility:visible;mso-wrap-style:square;mso-width-percent:0;mso-height-percent:0;mso-wrap-distance-left:9pt;mso-wrap-distance-top:0;mso-wrap-distance-right:9pt;mso-wrap-distance-bottom:0;mso-position-horizontal:absolute;mso-position-horizontal-relative:text;mso-position-vertical:absolute;mso-position-vertical-relative:text;mso-width-percent:0;mso-height-percent:0;mso-width-relative:margin;mso-height-relative:margin" o:gfxdata="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" strokecolor="black [3200]" strokeweight=".5pt">
+              <v:shape w14:anchorId="57D384E1" id="Прямая со стрелкой 12" o:spid="_x0000_s1026" type="#_x0000_t32" style="position:absolute;margin-left:215.85pt;margin-top:93.3pt;width:37.2pt;height:27.6pt;flip:x y;z-index:251669504;visibility:visible;mso-wrap-style:square;mso-width-percent:0;mso-height-percent:0;mso-wrap-distance-left:9pt;mso-wrap-distance-top:0;mso-wrap-distance-right:9pt;mso-wrap-distance-bottom:0;mso-position-horizontal:absolute;mso-position-horizontal-relative:text;mso-position-vertical:absolute;mso-position-vertical-relative:text;mso-width-percent:0;mso-height-percent:0;mso-width-relative:margin;mso-height-relative:margin" o:gfxdata="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" strokecolor="black [3200]" strokeweight=".5pt">
                 <v:stroke endarrow="block" joinstyle="miter"/>
               </v:shape>
             </w:pict>
@@ -726,7 +726,7 @@
           </mc:Choice>
           <mc:Fallback>
             <w:pict>
-              <v:shape w14:anchorId="692F3FE3" id="Прямая со стрелкой 10" o:spid="_x0000_s1026" type="#_x0000_t32" style="position:absolute;margin-left:216.75pt;margin-top:83.1pt;width:38.1pt;height:36.9pt;flip:x y;z-index:251668480;visibility:visible;mso-wrap-style:square;mso-width-percent:0;mso-height-percent:0;mso-wrap-distance-left:9pt;mso-wrap-distance-top:0;mso-wrap-distance-right:9pt;mso-wrap-distance-bottom:0;mso-position-horizontal:absolute;mso-position-horizontal-relative:text;mso-position-vertical:absolute;mso-position-vertical-relative:text;mso-width-percent:0;mso-height-percent:0;mso-width-relative:margin;mso-height-relative:margin" o:gfxdata="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" strokecolor="black [3200]" strokeweight=".5pt">
+              <v:shape w14:anchorId="4570D27F" id="Прямая со стрелкой 10" o:spid="_x0000_s1026" type="#_x0000_t32" style="position:absolute;margin-left:216.75pt;margin-top:83.1pt;width:38.1pt;height:36.9pt;flip:x y;z-index:251668480;visibility:visible;mso-wrap-style:square;mso-width-percent:0;mso-height-percent:0;mso-wrap-distance-left:9pt;mso-wrap-distance-top:0;mso-wrap-distance-right:9pt;mso-wrap-distance-bottom:0;mso-position-horizontal:absolute;mso-position-horizontal-relative:text;mso-position-vertical:absolute;mso-position-vertical-relative:text;mso-width-percent:0;mso-height-percent:0;mso-width-relative:margin;mso-height-relative:margin" o:gfxdata="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" strokecolor="black [3200]" strokeweight=".5pt">
                 <v:stroke endarrow="block" joinstyle="miter"/>
               </v:shape>
             </w:pict>
@@ -798,7 +798,7 @@
           </mc:Choice>
           <mc:Fallback>
             <w:pict>
-              <v:shape w14:anchorId="2F2A2544" id="Прямая со стрелкой 9" o:spid="_x0000_s1026" type="#_x0000_t32" style="position:absolute;margin-left:214.95pt;margin-top:1in;width:40.5pt;height:49.2pt;flip:x y;z-index:251667456;visibility:visible;mso-wrap-style:square;mso-width-percent:0;mso-height-percent:0;mso-wrap-distance-left:9pt;mso-wrap-distance-top:0;mso-wrap-distance-right:9pt;mso-wrap-distance-bottom:0;mso-position-horizontal:absolute;mso-position-horizontal-relative:text;mso-position-vertical:absolute;mso-position-vertical-relative:text;mso-width-percent:0;mso-height-percent:0;mso-width-relative:margin;mso-height-relative:margin" o:gfxdata="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" strokecolor="black [3200]" strokeweight=".5pt">
+              <v:shape w14:anchorId="631EAED1" id="Прямая со стрелкой 9" o:spid="_x0000_s1026" type="#_x0000_t32" style="position:absolute;margin-left:214.95pt;margin-top:1in;width:40.5pt;height:49.2pt;flip:x y;z-index:251667456;visibility:visible;mso-wrap-style:square;mso-width-percent:0;mso-height-percent:0;mso-wrap-distance-left:9pt;mso-wrap-distance-top:0;mso-wrap-distance-right:9pt;mso-wrap-distance-bottom:0;mso-position-horizontal:absolute;mso-position-horizontal-relative:text;mso-position-vertical:absolute;mso-position-vertical-relative:text;mso-width-percent:0;mso-height-percent:0;mso-width-relative:margin;mso-height-relative:margin" o:gfxdata="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" strokecolor="black [3200]" strokeweight=".5pt">
                 <v:stroke endarrow="block" joinstyle="miter"/>
               </v:shape>
             </w:pict>
@@ -967,7 +967,7 @@
           </mc:Choice>
           <mc:Fallback>
             <w:pict>
-              <v:shape w14:anchorId="2582B4E0" id="Прямая со стрелкой 17" o:spid="_x0000_s1026" type="#_x0000_t32" style="position:absolute;margin-left:119.55pt;margin-top:-14.4pt;width:41.4pt;height:118.5pt;flip:x;z-index:251674624;visibility:visible;mso-wrap-style:square;mso-wrap-distance-left:9pt;mso-wrap-distance-top:0;mso-wrap-distance-right:9pt;mso-wrap-distance-bottom:0;mso-position-horizontal:absolute;mso-position-horizontal-relative:text;mso-position-vertical:absolute;mso-position-vertical-relative:text" o:gfxdata="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" strokecolor="#4472c4 [3204]" strokeweight=".5pt">
+              <v:shape w14:anchorId="58828A2C" id="Прямая со стрелкой 17" o:spid="_x0000_s1026" type="#_x0000_t32" style="position:absolute;margin-left:119.55pt;margin-top:-14.4pt;width:41.4pt;height:118.5pt;flip:x;z-index:251674624;visibility:visible;mso-wrap-style:square;mso-wrap-distance-left:9pt;mso-wrap-distance-top:0;mso-wrap-distance-right:9pt;mso-wrap-distance-bottom:0;mso-position-horizontal:absolute;mso-position-horizontal-relative:text;mso-position-vertical:absolute;mso-position-vertical-relative:text" o:gfxdata="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" strokecolor="#4472c4 [3204]" strokeweight=".5pt">
                 <v:stroke endarrow="block" joinstyle="miter"/>
               </v:shape>
             </w:pict>
@@ -1033,7 +1033,7 @@
           </mc:Choice>
           <mc:Fallback>
             <w:pict>
-              <v:shape w14:anchorId="66412EA7" id="Прямая со стрелкой 16" o:spid="_x0000_s1026" type="#_x0000_t32" style="position:absolute;margin-left:205.05pt;margin-top:-29.4pt;width:37.8pt;height:.3pt;flip:x;z-index:251673600;visibility:visible;mso-wrap-style:square;mso-wrap-distance-left:9pt;mso-wrap-distance-top:0;mso-wrap-distance-right:9pt;mso-wrap-distance-bottom:0;mso-position-horizontal:absolute;mso-position-horizontal-relative:text;mso-position-vertical:absolute;mso-position-vertical-relative:text" o:gfxdata="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" strokecolor="#4472c4 [3204]" strokeweight=".5pt">
+              <v:shape w14:anchorId="0A0382FB" id="Прямая со стрелкой 16" o:spid="_x0000_s1026" type="#_x0000_t32" style="position:absolute;margin-left:205.05pt;margin-top:-29.4pt;width:37.8pt;height:.3pt;flip:x;z-index:251673600;visibility:visible;mso-wrap-style:square;mso-wrap-distance-left:9pt;mso-wrap-distance-top:0;mso-wrap-distance-right:9pt;mso-wrap-distance-bottom:0;mso-position-horizontal:absolute;mso-position-horizontal-relative:text;mso-position-vertical:absolute;mso-position-vertical-relative:text" o:gfxdata="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" strokecolor="#4472c4 [3204]" strokeweight=".5pt">
                 <v:stroke endarrow="block" joinstyle="miter"/>
               </v:shape>
             </w:pict>
@@ -1202,7 +1202,7 @@
           </mc:Choice>
           <mc:Fallback>
             <w:pict>
-              <v:shape w14:anchorId="799AE001" id="Прямая со стрелкой 14" o:spid="_x0000_s1026" type="#_x0000_t32" style="position:absolute;margin-left:67.65pt;margin-top:-15pt;width:78.3pt;height:47.1pt;flip:x;z-index:251671552;visibility:visible;mso-wrap-style:square;mso-wrap-distance-left:9pt;mso-wrap-distance-top:0;mso-wrap-distance-right:9pt;mso-wrap-distance-bottom:0;mso-position-horizontal:absolute;mso-position-horizontal-relative:text;mso-position-vertical:absolute;mso-position-vertical-relative:text" o:gfxdata="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" strokecolor="black [3200]" strokeweight=".5pt">
+              <v:shape w14:anchorId="067541B2" id="Прямая со стрелкой 14" o:spid="_x0000_s1026" type="#_x0000_t32" style="position:absolute;margin-left:67.65pt;margin-top:-15pt;width:78.3pt;height:47.1pt;flip:x;z-index:251671552;visibility:visible;mso-wrap-style:square;mso-wrap-distance-left:9pt;mso-wrap-distance-top:0;mso-wrap-distance-right:9pt;mso-wrap-distance-bottom:0;mso-position-horizontal:absolute;mso-position-horizontal-relative:text;mso-position-vertical:absolute;mso-position-vertical-relative:text" o:gfxdata="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" strokecolor="black [3200]" strokeweight=".5pt">
                 <v:stroke endarrow="block" joinstyle="miter"/>
               </v:shape>
             </w:pict>
@@ -1274,7 +1274,7 @@
           </mc:Choice>
           <mc:Fallback>
             <w:pict>
-              <v:shape w14:anchorId="43B7A8F5" id="Прямая со стрелкой 7" o:spid="_x0000_s1026" type="#_x0000_t32" style="position:absolute;margin-left:66.45pt;margin-top:-30.3pt;width:49.8pt;height:14.1pt;flip:y;z-index:251665408;visibility:visible;mso-wrap-style:square;mso-width-percent:0;mso-height-percent:0;mso-wrap-distance-left:9pt;mso-wrap-distance-top:0;mso-wrap-distance-right:9pt;mso-wrap-distance-bottom:0;mso-position-horizontal:absolute;mso-position-horizontal-relative:text;mso-position-vertical:absolute;mso-position-vertical-relative:text;mso-width-percent:0;mso-height-percent:0;mso-width-relative:margin;mso-height-relative:margin" o:gfxdata="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" strokecolor="black [3200]" strokeweight=".5pt">
+              <v:shape w14:anchorId="70569D1B" id="Прямая со стрелкой 7" o:spid="_x0000_s1026" type="#_x0000_t32" style="position:absolute;margin-left:66.45pt;margin-top:-30.3pt;width:49.8pt;height:14.1pt;flip:y;z-index:251665408;visibility:visible;mso-wrap-style:square;mso-width-percent:0;mso-height-percent:0;mso-wrap-distance-left:9pt;mso-wrap-distance-top:0;mso-wrap-distance-right:9pt;mso-wrap-distance-bottom:0;mso-position-horizontal:absolute;mso-position-horizontal-relative:text;mso-position-vertical:absolute;mso-position-vertical-relative:text;mso-width-percent:0;mso-height-percent:0;mso-width-relative:margin;mso-height-relative:margin" o:gfxdata="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" strokecolor="black [3200]" strokeweight=".5pt">
                 <v:stroke endarrow="block" joinstyle="miter"/>
               </v:shape>
             </w:pict>
@@ -1341,7 +1341,13 @@
                               <w:rPr>
                                 <w:lang w:val="en-US"/>
                               </w:rPr>
-                              <w:t>Console Worker</w:t>
+                              <w:t>Console</w:t>
+                            </w:r>
+                            <w:r>
+                              <w:rPr>
+                                <w:lang w:val="en-US"/>
+                              </w:rPr>
+                              <w:t>r</w:t>
                             </w:r>
                           </w:p>
                         </w:txbxContent>
@@ -1374,7 +1380,13 @@
                         <w:rPr>
                           <w:lang w:val="en-US"/>
                         </w:rPr>
-                        <w:t>Console Worker</w:t>
+                        <w:t>Console</w:t>
+                      </w:r>
+                      <w:r>
+                        <w:rPr>
+                          <w:lang w:val="en-US"/>
+                        </w:rPr>
+                        <w:t>r</w:t>
                       </w:r>
                     </w:p>
                   </w:txbxContent>

</xml_diff>

<commit_message>
adding name to act types
</commit_message>
<xml_diff>
--- a/schema.docx
+++ b/schema.docx
@@ -10,7 +10,7 @@
         <mc:AlternateContent>
           <mc:Choice Requires="wpc">
             <w:drawing>
-              <wp:inline distT="0" distB="0" distL="0" distR="0" wp14:anchorId="7A23E96F" wp14:editId="3D25D9AE">
+              <wp:inline distT="0" distB="0" distL="0" distR="0" wp14:anchorId="7A23E96F" wp14:editId="003E0A6B">
                 <wp:extent cx="5539740" cy="7615516"/>
                 <wp:effectExtent l="0" t="0" r="3810" b="5080"/>
                 <wp:docPr id="1" name="Полотно 1"/>
@@ -65,7 +65,13 @@
                                 <w:rPr>
                                   <w:lang w:val="en-US"/>
                                 </w:rPr>
-                                <w:t>Pdf txt parser</w:t>
+                                <w:t>Act</w:t>
+                              </w:r>
+                              <w:r>
+                                <w:rPr>
+                                  <w:lang w:val="en-US"/>
+                                </w:rPr>
+                                <w:t xml:space="preserve"> txt parser</w:t>
                               </w:r>
                             </w:p>
                             <w:p>
@@ -83,7 +89,15 @@
                                   <w:szCs w:val="18"/>
                                   <w:lang w:val="en-US"/>
                                 </w:rPr>
-                                <w:t>Act accept</w:t>
+                                <w:t>Act</w:t>
+                              </w:r>
+                              <w:r>
+                                <w:rPr>
+                                  <w:sz w:val="18"/>
+                                  <w:szCs w:val="18"/>
+                                  <w:lang w:val="en-US"/>
+                                </w:rPr>
+                                <w:t>info</w:t>
                               </w:r>
                             </w:p>
                             <w:p>
@@ -101,7 +115,7 @@
                                   <w:szCs w:val="18"/>
                                   <w:lang w:val="en-US"/>
                                 </w:rPr>
-                                <w:t>Act mismatch</w:t>
+                                <w:t>Type</w:t>
                               </w:r>
                             </w:p>
                             <w:p>
@@ -371,8 +385,8 @@
                         </wps:cNvCnPr>
                         <wps:spPr>
                           <a:xfrm>
-                            <a:off x="3761867" y="3051003"/>
-                            <a:ext cx="164675" cy="637394"/>
+                            <a:off x="3761867" y="3051242"/>
+                            <a:ext cx="164675" cy="637155"/>
                           </a:xfrm>
                           <a:prstGeom prst="straightConnector1">
                             <a:avLst/>
@@ -468,36 +482,6 @@
                                     <w:lang w:val="en-US"/>
                                   </w:rPr>
                                 </w:pPr>
-                              </w:p>
-                              <w:p>
-                                <w:pPr>
-                                  <w:spacing w:after="0"/>
-                                  <w:jc w:val="center"/>
-                                  <w:rPr>
-                                    <w:lang w:val="en-US"/>
-                                  </w:rPr>
-                                </w:pPr>
-                                <w:r>
-                                  <w:rPr>
-                                    <w:lang w:val="en-US"/>
-                                  </w:rPr>
-                                  <w:t>(type of act)</w:t>
-                                </w:r>
-                              </w:p>
-                              <w:p>
-                                <w:pPr>
-                                  <w:spacing w:after="0"/>
-                                  <w:jc w:val="center"/>
-                                  <w:rPr>
-                                    <w:lang w:val="en-US"/>
-                                  </w:rPr>
-                                </w:pPr>
-                                <w:r>
-                                  <w:rPr>
-                                    <w:lang w:val="en-US"/>
-                                  </w:rPr>
-                                  <w:t>(warehouse)</w:t>
-                                </w:r>
                               </w:p>
                               <w:p>
                                 <w:pPr>
@@ -1038,8 +1022,8 @@
                         <wps:cNvSpPr/>
                         <wps:spPr>
                           <a:xfrm>
-                            <a:off x="2770095" y="3688686"/>
-                            <a:ext cx="2312894" cy="2819690"/>
+                            <a:off x="2770095" y="3688397"/>
+                            <a:ext cx="2312894" cy="1226503"/>
                           </a:xfrm>
                           <a:prstGeom prst="roundRect">
                             <a:avLst/>
@@ -1091,6 +1075,24 @@
                                   <w:lang w:val="en-US"/>
                                 </w:rPr>
                                 <w:t>Dispute values</w:t>
+                              </w:r>
+                            </w:p>
+                            <w:p>
+                              <w:pPr>
+                                <w:pStyle w:val="a"/>
+                                <w:rPr>
+                                  <w:sz w:val="16"/>
+                                  <w:szCs w:val="16"/>
+                                  <w:lang w:val="en-US"/>
+                                </w:rPr>
+                              </w:pPr>
+                              <w:r>
+                                <w:rPr>
+                                  <w:sz w:val="16"/>
+                                  <w:szCs w:val="16"/>
+                                  <w:lang w:val="en-US"/>
+                                </w:rPr>
+                                <w:t>Code num accept</w:t>
                               </w:r>
                             </w:p>
                             <w:p>
@@ -1183,8 +1185,8 @@
                         </wps:cNvCnPr>
                         <wps:spPr>
                           <a:xfrm>
-                            <a:off x="2145286" y="3486998"/>
-                            <a:ext cx="1781256" cy="201399"/>
+                            <a:off x="2145286" y="3487271"/>
+                            <a:ext cx="1781256" cy="201126"/>
                           </a:xfrm>
                           <a:prstGeom prst="straightConnector1">
                             <a:avLst/>
@@ -1209,6 +1211,51 @@
                         </wps:style>
                         <wps:bodyPr/>
                       </wps:wsp>
+                      <wps:wsp>
+                        <wps:cNvPr id="74" name="Прямоугольник 74"/>
+                        <wps:cNvSpPr/>
+                        <wps:spPr>
+                          <a:xfrm>
+                            <a:off x="1168400" y="5537200"/>
+                            <a:ext cx="2025650" cy="755650"/>
+                          </a:xfrm>
+                          <a:prstGeom prst="rect">
+                            <a:avLst/>
+                          </a:prstGeom>
+                        </wps:spPr>
+                        <wps:style>
+                          <a:lnRef idx="2">
+                            <a:schemeClr val="accent6"/>
+                          </a:lnRef>
+                          <a:fillRef idx="1">
+                            <a:schemeClr val="lt1"/>
+                          </a:fillRef>
+                          <a:effectRef idx="0">
+                            <a:schemeClr val="accent6"/>
+                          </a:effectRef>
+                          <a:fontRef idx="minor">
+                            <a:schemeClr val="dk1"/>
+                          </a:fontRef>
+                        </wps:style>
+                        <wps:txbx>
+                          <w:txbxContent>
+                            <w:p>
+                              <w:pPr>
+                                <w:jc w:val="center"/>
+                                <w:rPr>
+                                  <w:lang w:val="en-US"/>
+                                </w:rPr>
+                              </w:pPr>
+                            </w:p>
+                          </w:txbxContent>
+                        </wps:txbx>
+                        <wps:bodyPr rot="0" spcFirstLastPara="0" vertOverflow="overflow" horzOverflow="overflow" vert="horz" wrap="square" lIns="91440" tIns="45720" rIns="91440" bIns="45720" numCol="1" spcCol="0" rtlCol="0" fromWordArt="0" anchor="ctr" anchorCtr="0" forceAA="0" compatLnSpc="1">
+                          <a:prstTxWarp prst="textNoShape">
+                            <a:avLst/>
+                          </a:prstTxWarp>
+                          <a:noAutofit/>
+                        </wps:bodyPr>
+                      </wps:wsp>
                     </wpc:wpc>
                   </a:graphicData>
                 </a:graphic>
@@ -1217,7 +1264,7 @@
           </mc:Choice>
           <mc:Fallback>
             <w:pict>
-              <v:group w14:anchorId="7A23E96F" id="Полотно 1" o:spid="_x0000_s1026" editas="canvas" style="width:436.2pt;height:599.65pt;mso-position-horizontal-relative:char;mso-position-vertical-relative:line" coordsize="55397,76149" o:gfxdata="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">
+              <v:group w14:anchorId="7A23E96F" id="Полотно 1" o:spid="_x0000_s1026" editas="canvas" style="width:436.2pt;height:599.65pt;mso-position-horizontal-relative:char;mso-position-vertical-relative:line" coordsize="55397,76149" o:gfxdata="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">
                 <v:shapetype id="_x0000_t75" coordsize="21600,21600" o:spt="75" o:preferrelative="t" path="m@4@5l@4@11@9@11@9@5xe" filled="f" stroked="f">
                   <v:stroke joinstyle="miter"/>
                   <v:formulas>
@@ -1256,7 +1303,13 @@
                           <w:rPr>
                             <w:lang w:val="en-US"/>
                           </w:rPr>
-                          <w:t>Pdf txt parser</w:t>
+                          <w:t>Act</w:t>
+                        </w:r>
+                        <w:r>
+                          <w:rPr>
+                            <w:lang w:val="en-US"/>
+                          </w:rPr>
+                          <w:t xml:space="preserve"> txt parser</w:t>
                         </w:r>
                       </w:p>
                       <w:p>
@@ -1274,7 +1327,15 @@
                             <w:szCs w:val="18"/>
                             <w:lang w:val="en-US"/>
                           </w:rPr>
-                          <w:t>Act accept</w:t>
+                          <w:t>Act</w:t>
+                        </w:r>
+                        <w:r>
+                          <w:rPr>
+                            <w:sz w:val="18"/>
+                            <w:szCs w:val="18"/>
+                            <w:lang w:val="en-US"/>
+                          </w:rPr>
+                          <w:t>info</w:t>
                         </w:r>
                       </w:p>
                       <w:p>
@@ -1292,7 +1353,7 @@
                             <w:szCs w:val="18"/>
                             <w:lang w:val="en-US"/>
                           </w:rPr>
-                          <w:t>Act mismatch</w:t>
+                          <w:t>Type</w:t>
                         </w:r>
                       </w:p>
                       <w:p>
@@ -1399,7 +1460,7 @@
                     </v:textbox>
                   </v:shape>
                 </v:group>
-                <v:shape id="Прямая со стрелкой 14" o:spid="_x0000_s1035" type="#_x0000_t32" style="position:absolute;left:37618;top:30510;width:1647;height:6373;visibility:visible;mso-wrap-style:square" o:connectortype="straight" o:gfxdata="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" strokecolor="#4472c4 [3204]" strokeweight=".5pt">
+                <v:shape id="Прямая со стрелкой 14" o:spid="_x0000_s1035" type="#_x0000_t32" style="position:absolute;left:37618;top:30512;width:1647;height:6371;visibility:visible;mso-wrap-style:square" o:connectortype="straight" o:gfxdata="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" strokecolor="#4472c4 [3204]" strokeweight=".5pt">
                   <v:stroke endarrow="block" joinstyle="miter"/>
                 </v:shape>
                 <v:group id="Группа 43" o:spid="_x0000_s1036" style="position:absolute;left:8964;top:9903;width:10172;height:15825" coordorigin="2823,18063" coordsize="10172,9009" o:gfxdata="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">
@@ -1439,36 +1500,6 @@
                               <w:lang w:val="en-US"/>
                             </w:rPr>
                           </w:pPr>
-                        </w:p>
-                        <w:p>
-                          <w:pPr>
-                            <w:spacing w:after="0"/>
-                            <w:jc w:val="center"/>
-                            <w:rPr>
-                              <w:lang w:val="en-US"/>
-                            </w:rPr>
-                          </w:pPr>
-                          <w:r>
-                            <w:rPr>
-                              <w:lang w:val="en-US"/>
-                            </w:rPr>
-                            <w:t>(type of act)</w:t>
-                          </w:r>
-                        </w:p>
-                        <w:p>
-                          <w:pPr>
-                            <w:spacing w:after="0"/>
-                            <w:jc w:val="center"/>
-                            <w:rPr>
-                              <w:lang w:val="en-US"/>
-                            </w:rPr>
-                          </w:pPr>
-                          <w:r>
-                            <w:rPr>
-                              <w:lang w:val="en-US"/>
-                            </w:rPr>
-                            <w:t>(warehouse)</w:t>
-                          </w:r>
                         </w:p>
                         <w:p>
                           <w:pPr>
@@ -1687,7 +1718,7 @@
                 <v:roundrect id="Прямоугольник: скругленные углы 71" o:spid="_x0000_s1050" style="position:absolute;left:9502;top:40341;width:6679;height:6409;visibility:visible;mso-wrap-style:square;v-text-anchor:middle" arcsize="10923f" o:gfxdata="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" fillcolor="white [3201]" strokecolor="#70ad47 [3209]" strokeweight="1pt">
                   <v:stroke joinstyle="miter"/>
                 </v:roundrect>
-                <v:roundrect id="Прямоугольник: скругленные углы 72" o:spid="_x0000_s1051" style="position:absolute;left:27700;top:36886;width:23129;height:28197;visibility:visible;mso-wrap-style:square;v-text-anchor:top" arcsize="10923f" o:gfxdata="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" fillcolor="white [3201]" strokecolor="#70ad47 [3209]" strokeweight="1pt">
+                <v:roundrect id="Прямоугольник: скругленные углы 72" o:spid="_x0000_s1051" style="position:absolute;left:27700;top:36883;width:23129;height:12266;visibility:visible;mso-wrap-style:square;v-text-anchor:top" arcsize="10923f" o:gfxdata="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" fillcolor="white [3201]" strokecolor="#70ad47 [3209]" strokeweight="1pt">
                   <v:stroke joinstyle="miter"/>
                   <v:textbox>
                     <w:txbxContent>
@@ -1738,6 +1769,24 @@
                             <w:szCs w:val="16"/>
                             <w:lang w:val="en-US"/>
                           </w:rPr>
+                          <w:t>Code num accept</w:t>
+                        </w:r>
+                      </w:p>
+                      <w:p>
+                        <w:pPr>
+                          <w:pStyle w:val="a"/>
+                          <w:rPr>
+                            <w:sz w:val="16"/>
+                            <w:szCs w:val="16"/>
+                            <w:lang w:val="en-US"/>
+                          </w:rPr>
+                        </w:pPr>
+                        <w:r>
+                          <w:rPr>
+                            <w:sz w:val="16"/>
+                            <w:szCs w:val="16"/>
+                            <w:lang w:val="en-US"/>
+                          </w:rPr>
                           <w:t>Code num mismatch</w:t>
                         </w:r>
                       </w:p>
@@ -1765,9 +1814,23 @@
                 <v:roundrect id="Прямоугольник: скругленные углы 73" o:spid="_x0000_s1052" style="position:absolute;left:7709;top:8154;width:22098;height:28422;visibility:visible;mso-wrap-style:square;v-text-anchor:middle" arcsize="10923f" o:gfxdata="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" filled="f" strokecolor="#70ad47 [3209]" strokeweight="1pt">
                   <v:stroke dashstyle="3 1" joinstyle="miter"/>
                 </v:roundrect>
-                <v:shape id="Прямая со стрелкой 15" o:spid="_x0000_s1053" type="#_x0000_t32" style="position:absolute;left:21452;top:34869;width:17813;height:2014;visibility:visible;mso-wrap-style:square" o:connectortype="straight" o:gfxdata="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" strokecolor="#4472c4 [3204]" strokeweight=".5pt">
+                <v:shape id="Прямая со стрелкой 15" o:spid="_x0000_s1053" type="#_x0000_t32" style="position:absolute;left:21452;top:34872;width:17813;height:2011;visibility:visible;mso-wrap-style:square" o:connectortype="straight" o:gfxdata="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" strokecolor="#4472c4 [3204]" strokeweight=".5pt">
                   <v:stroke endarrow="block" joinstyle="miter"/>
                 </v:shape>
+                <v:rect id="Прямоугольник 74" o:spid="_x0000_s1054" style="position:absolute;left:11684;top:55372;width:20256;height:7556;visibility:visible;mso-wrap-style:square;v-text-anchor:middle" o:gfxdata="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" fillcolor="white [3201]" strokecolor="#70ad47 [3209]" strokeweight="1pt">
+                  <v:textbox>
+                    <w:txbxContent>
+                      <w:p>
+                        <w:pPr>
+                          <w:jc w:val="center"/>
+                          <w:rPr>
+                            <w:lang w:val="en-US"/>
+                          </w:rPr>
+                        </w:pPr>
+                      </w:p>
+                    </w:txbxContent>
+                  </v:textbox>
+                </v:rect>
                 <w10:anchorlock/>
               </v:group>
             </w:pict>

</xml_diff>